<commit_message>
Lista datos faltantes por area.
</commit_message>
<xml_diff>
--- a/GV/LISTA DE KPIS.docx
+++ b/GV/LISTA DE KPIS.docx
@@ -6312,11 +6312,6 @@
     <w:p>
       <w:pPr>
         <w:pStyle w:val="Prrafodelista"/>
-      </w:pPr>
-    </w:p>
-    <w:p>
-      <w:pPr>
-        <w:pStyle w:val="Prrafodelista"/>
         <w:rPr>
           <w:b/>
           <w:bCs/>
@@ -6420,28 +6415,105 @@
           <w:bCs/>
         </w:rPr>
       </w:pPr>
+    </w:p>
+    <w:p>
+      <w:pPr>
+        <w:rPr>
+          <w:b/>
+          <w:bCs/>
+        </w:rPr>
+      </w:pPr>
+    </w:p>
+    <w:p>
+      <w:pPr>
+        <w:rPr>
+          <w:b/>
+          <w:bCs/>
+          <w:sz w:val="28"/>
+          <w:szCs w:val="28"/>
+        </w:rPr>
+      </w:pPr>
+      <w:r>
+        <w:rPr>
+          <w:b/>
+          <w:bCs/>
+          <w:sz w:val="28"/>
+          <w:szCs w:val="28"/>
+        </w:rPr>
+        <w:lastRenderedPageBreak/>
+        <w:t>FALTANTES POR AREAS:</w:t>
+      </w:r>
+    </w:p>
+    <w:p>
+      <w:pPr>
+        <w:rPr>
+          <w:b/>
+          <w:bCs/>
+          <w:i/>
+          <w:iCs/>
+          <w:u w:val="single"/>
+        </w:rPr>
+      </w:pPr>
+      <w:r>
+        <w:rPr>
+          <w:b/>
+          <w:bCs/>
+          <w:i/>
+          <w:iCs/>
+          <w:u w:val="single"/>
+        </w:rPr>
+        <w:t>ALEXIS:</w:t>
+      </w:r>
+    </w:p>
+    <w:p>
+      <w:pPr>
+        <w:rPr>
+          <w:b/>
+          <w:bCs/>
+        </w:rPr>
+      </w:pPr>
       <w:r>
         <w:rPr>
           <w:b/>
           <w:bCs/>
         </w:rPr>
-        <w:t>DATOS VETERINARIO (Gallinas)</w:t>
+        <w:t>CERDO</w:t>
       </w:r>
     </w:p>
     <w:p>
+      <w:pPr>
+        <w:pStyle w:val="Prrafodelista"/>
+        <w:numPr>
+          <w:ilvl w:val="0"/>
+          <w:numId w:val="12"/>
+        </w:numPr>
+      </w:pPr>
       <w:r>
-        <w:lastRenderedPageBreak/>
-        <w:t>-Muerte por pelecha.</w:t>
+        <w:t xml:space="preserve">Clasificación de </w:t>
+      </w:r>
+      <w:r>
+        <w:t>alimentos (</w:t>
+      </w:r>
+      <w:r>
+        <w:t>Preventivo, correctivo, normal)</w:t>
       </w:r>
     </w:p>
     <w:p>
+      <w:pPr>
+        <w:pStyle w:val="Prrafodelista"/>
+        <w:numPr>
+          <w:ilvl w:val="0"/>
+          <w:numId w:val="12"/>
+        </w:numPr>
+      </w:pPr>
       <w:r>
-        <w:t>-Muertes registradas</w:t>
+        <w:t>Clasificación del medicamento</w:t>
       </w:r>
-    </w:p>
-    <w:p>
       <w:r>
-        <w:t>-</w:t>
+        <w:t xml:space="preserve"> </w:t>
+      </w:r>
+      <w:r>
+        <w:t>(Preventivo, correctivo, normal)</w:t>
       </w:r>
     </w:p>
     <w:p>
@@ -6451,14 +6523,342 @@
           <w:bCs/>
         </w:rPr>
       </w:pPr>
-    </w:p>
-    <w:p>
-      <w:pPr>
+      <w:r>
         <w:rPr>
           <w:b/>
           <w:bCs/>
         </w:rPr>
-      </w:pPr>
+        <w:t>GALLINA:</w:t>
+      </w:r>
+    </w:p>
+    <w:p>
+      <w:pPr>
+        <w:pStyle w:val="Prrafodelista"/>
+        <w:numPr>
+          <w:ilvl w:val="0"/>
+          <w:numId w:val="12"/>
+        </w:numPr>
+      </w:pPr>
+      <w:r>
+        <w:t xml:space="preserve">Clasificación de </w:t>
+      </w:r>
+      <w:r>
+        <w:t>alimentos (</w:t>
+      </w:r>
+      <w:r>
+        <w:t>Preventivo, correctivo, normal)</w:t>
+      </w:r>
+    </w:p>
+    <w:p>
+      <w:pPr>
+        <w:pStyle w:val="Prrafodelista"/>
+        <w:numPr>
+          <w:ilvl w:val="0"/>
+          <w:numId w:val="12"/>
+        </w:numPr>
+      </w:pPr>
+      <w:r>
+        <w:t>Medicamento clasificación.</w:t>
+      </w:r>
+      <w:r>
+        <w:t xml:space="preserve"> </w:t>
+      </w:r>
+      <w:r>
+        <w:t>(Preventivo, correctivo, normal)</w:t>
+      </w:r>
+    </w:p>
+    <w:p>
+      <w:pPr>
+        <w:rPr>
+          <w:b/>
+          <w:bCs/>
+          <w:i/>
+          <w:iCs/>
+          <w:u w:val="single"/>
+        </w:rPr>
+      </w:pPr>
+      <w:proofErr w:type="spellStart"/>
+      <w:r>
+        <w:rPr>
+          <w:b/>
+          <w:bCs/>
+          <w:i/>
+          <w:iCs/>
+          <w:u w:val="single"/>
+        </w:rPr>
+        <w:t>PigChamp</w:t>
+      </w:r>
+      <w:proofErr w:type="spellEnd"/>
+    </w:p>
+    <w:p>
+      <w:pPr>
+        <w:rPr>
+          <w:b/>
+          <w:bCs/>
+        </w:rPr>
+      </w:pPr>
+      <w:r>
+        <w:rPr>
+          <w:b/>
+          <w:bCs/>
+        </w:rPr>
+        <w:t>CERDO</w:t>
+      </w:r>
+    </w:p>
+    <w:p>
+      <w:pPr>
+        <w:pStyle w:val="Prrafodelista"/>
+        <w:numPr>
+          <w:ilvl w:val="0"/>
+          <w:numId w:val="13"/>
+        </w:numPr>
+      </w:pPr>
+      <w:r>
+        <w:t>Nacimiento en camada</w:t>
+      </w:r>
+      <w:r>
+        <w:t>.</w:t>
+      </w:r>
+    </w:p>
+    <w:p>
+      <w:pPr>
+        <w:pStyle w:val="Prrafodelista"/>
+        <w:numPr>
+          <w:ilvl w:val="0"/>
+          <w:numId w:val="13"/>
+        </w:numPr>
+      </w:pPr>
+      <w:r>
+        <w:t>Vientres activos</w:t>
+      </w:r>
+      <w:r>
+        <w:t>.</w:t>
+      </w:r>
+    </w:p>
+    <w:p>
+      <w:pPr>
+        <w:rPr>
+          <w:b/>
+          <w:bCs/>
+          <w:i/>
+          <w:iCs/>
+          <w:u w:val="single"/>
+        </w:rPr>
+      </w:pPr>
+      <w:r>
+        <w:rPr>
+          <w:b/>
+          <w:bCs/>
+          <w:i/>
+          <w:iCs/>
+          <w:u w:val="single"/>
+        </w:rPr>
+        <w:t>VETERINARIOS</w:t>
+      </w:r>
+    </w:p>
+    <w:p>
+      <w:pPr>
+        <w:rPr>
+          <w:b/>
+          <w:bCs/>
+        </w:rPr>
+      </w:pPr>
+      <w:r>
+        <w:rPr>
+          <w:b/>
+          <w:bCs/>
+        </w:rPr>
+        <w:t>CERDO:</w:t>
+      </w:r>
+    </w:p>
+    <w:p>
+      <w:pPr>
+        <w:pStyle w:val="Prrafodelista"/>
+        <w:numPr>
+          <w:ilvl w:val="0"/>
+          <w:numId w:val="14"/>
+        </w:numPr>
+        <w:rPr>
+          <w:b/>
+          <w:bCs/>
+        </w:rPr>
+      </w:pPr>
+      <w:r>
+        <w:t>Kilos de cerdos (muertos)</w:t>
+      </w:r>
+    </w:p>
+    <w:p>
+      <w:pPr>
+        <w:rPr>
+          <w:b/>
+          <w:bCs/>
+        </w:rPr>
+      </w:pPr>
+      <w:r>
+        <w:rPr>
+          <w:b/>
+          <w:bCs/>
+        </w:rPr>
+        <w:t>GALLINA</w:t>
+      </w:r>
+    </w:p>
+    <w:p>
+      <w:pPr>
+        <w:pStyle w:val="Prrafodelista"/>
+        <w:numPr>
+          <w:ilvl w:val="0"/>
+          <w:numId w:val="14"/>
+        </w:numPr>
+      </w:pPr>
+      <w:r>
+        <w:t>Si se realiza pelecha, así como su inicio y fin.</w:t>
+      </w:r>
+    </w:p>
+    <w:p>
+      <w:pPr>
+        <w:pStyle w:val="Prrafodelista"/>
+        <w:numPr>
+          <w:ilvl w:val="0"/>
+          <w:numId w:val="14"/>
+        </w:numPr>
+      </w:pPr>
+      <w:r>
+        <w:t>Muerte en pelecha.</w:t>
+      </w:r>
+    </w:p>
+    <w:p>
+      <w:pPr>
+        <w:pStyle w:val="Prrafodelista"/>
+        <w:numPr>
+          <w:ilvl w:val="0"/>
+          <w:numId w:val="14"/>
+        </w:numPr>
+      </w:pPr>
+      <w:r>
+        <w:t>Muertes.</w:t>
+      </w:r>
+    </w:p>
+    <w:p>
+      <w:pPr>
+        <w:rPr>
+          <w:b/>
+          <w:bCs/>
+          <w:i/>
+          <w:iCs/>
+          <w:u w:val="single"/>
+        </w:rPr>
+      </w:pPr>
+      <w:r>
+        <w:rPr>
+          <w:b/>
+          <w:bCs/>
+          <w:i/>
+          <w:iCs/>
+          <w:u w:val="single"/>
+        </w:rPr>
+        <w:t>RH</w:t>
+      </w:r>
+    </w:p>
+    <w:p>
+      <w:pPr>
+        <w:pStyle w:val="Prrafodelista"/>
+        <w:numPr>
+          <w:ilvl w:val="0"/>
+          <w:numId w:val="15"/>
+        </w:numPr>
+        <w:rPr>
+          <w:b/>
+          <w:bCs/>
+          <w:u w:val="single"/>
+        </w:rPr>
+      </w:pPr>
+      <w:r>
+        <w:t>Trabajadores activos por area (Cerdo y Huevo).</w:t>
+      </w:r>
+    </w:p>
+    <w:p>
+      <w:pPr>
+        <w:rPr>
+          <w:b/>
+          <w:bCs/>
+          <w:i/>
+          <w:iCs/>
+          <w:u w:val="single"/>
+        </w:rPr>
+      </w:pPr>
+      <w:r>
+        <w:rPr>
+          <w:b/>
+          <w:bCs/>
+          <w:i/>
+          <w:iCs/>
+          <w:u w:val="single"/>
+        </w:rPr>
+        <w:t>GRANJAS:</w:t>
+      </w:r>
+    </w:p>
+    <w:p>
+      <w:pPr>
+        <w:rPr>
+          <w:b/>
+          <w:bCs/>
+        </w:rPr>
+      </w:pPr>
+      <w:r>
+        <w:rPr>
+          <w:b/>
+          <w:bCs/>
+        </w:rPr>
+        <w:t>CERDO</w:t>
+      </w:r>
+    </w:p>
+    <w:p>
+      <w:pPr>
+        <w:pStyle w:val="Prrafodelista"/>
+        <w:numPr>
+          <w:ilvl w:val="0"/>
+          <w:numId w:val="15"/>
+        </w:numPr>
+        <w:rPr>
+          <w:b/>
+          <w:bCs/>
+        </w:rPr>
+      </w:pPr>
+      <w:r>
+        <w:t>Kg de alimento consumido.</w:t>
+      </w:r>
+    </w:p>
+    <w:p>
+      <w:pPr>
+        <w:pStyle w:val="Prrafodelista"/>
+        <w:numPr>
+          <w:ilvl w:val="0"/>
+          <w:numId w:val="15"/>
+        </w:numPr>
+        <w:rPr>
+          <w:b/>
+          <w:bCs/>
+        </w:rPr>
+      </w:pPr>
+      <w:r>
+        <w:t>GV5 Kg al entrar al destete.</w:t>
+      </w:r>
+    </w:p>
+    <w:p>
+      <w:pPr>
+        <w:pStyle w:val="Prrafodelista"/>
+        <w:numPr>
+          <w:ilvl w:val="0"/>
+          <w:numId w:val="15"/>
+        </w:numPr>
+        <w:rPr>
+          <w:b/>
+          <w:bCs/>
+        </w:rPr>
+      </w:pPr>
+      <w:r>
+        <w:t>Cabezas que entran a destete.</w:t>
+      </w:r>
     </w:p>
     <w:sectPr>
       <w:pgSz w:w="15840" w:h="12240" w:orient="landscape"/>
@@ -6559,6 +6959,232 @@
     </w:lvl>
   </w:abstractNum>
   <w:abstractNum w:abstractNumId="1" w15:restartNumberingAfterBreak="0">
+    <w:nsid w:val="1EE55EF3"/>
+    <w:multiLevelType w:val="hybridMultilevel"/>
+    <w:tmpl w:val="574A3A3C"/>
+    <w:lvl w:ilvl="0" w:tplc="080A0001">
+      <w:start w:val="1"/>
+      <w:numFmt w:val="bullet"/>
+      <w:lvlText w:val=""/>
+      <w:lvlJc w:val="left"/>
+      <w:pPr>
+        <w:ind w:left="720" w:hanging="360"/>
+      </w:pPr>
+      <w:rPr>
+        <w:rFonts w:ascii="Symbol" w:hAnsi="Symbol" w:hint="default"/>
+      </w:rPr>
+    </w:lvl>
+    <w:lvl w:ilvl="1" w:tplc="080A0003" w:tentative="1">
+      <w:start w:val="1"/>
+      <w:numFmt w:val="bullet"/>
+      <w:lvlText w:val="o"/>
+      <w:lvlJc w:val="left"/>
+      <w:pPr>
+        <w:ind w:left="1440" w:hanging="360"/>
+      </w:pPr>
+      <w:rPr>
+        <w:rFonts w:ascii="Courier New" w:hAnsi="Courier New" w:cs="Courier New" w:hint="default"/>
+      </w:rPr>
+    </w:lvl>
+    <w:lvl w:ilvl="2" w:tplc="080A0005" w:tentative="1">
+      <w:start w:val="1"/>
+      <w:numFmt w:val="bullet"/>
+      <w:lvlText w:val=""/>
+      <w:lvlJc w:val="left"/>
+      <w:pPr>
+        <w:ind w:left="2160" w:hanging="360"/>
+      </w:pPr>
+      <w:rPr>
+        <w:rFonts w:ascii="Wingdings" w:hAnsi="Wingdings" w:hint="default"/>
+      </w:rPr>
+    </w:lvl>
+    <w:lvl w:ilvl="3" w:tplc="080A0001" w:tentative="1">
+      <w:start w:val="1"/>
+      <w:numFmt w:val="bullet"/>
+      <w:lvlText w:val=""/>
+      <w:lvlJc w:val="left"/>
+      <w:pPr>
+        <w:ind w:left="2880" w:hanging="360"/>
+      </w:pPr>
+      <w:rPr>
+        <w:rFonts w:ascii="Symbol" w:hAnsi="Symbol" w:hint="default"/>
+      </w:rPr>
+    </w:lvl>
+    <w:lvl w:ilvl="4" w:tplc="080A0003" w:tentative="1">
+      <w:start w:val="1"/>
+      <w:numFmt w:val="bullet"/>
+      <w:lvlText w:val="o"/>
+      <w:lvlJc w:val="left"/>
+      <w:pPr>
+        <w:ind w:left="3600" w:hanging="360"/>
+      </w:pPr>
+      <w:rPr>
+        <w:rFonts w:ascii="Courier New" w:hAnsi="Courier New" w:cs="Courier New" w:hint="default"/>
+      </w:rPr>
+    </w:lvl>
+    <w:lvl w:ilvl="5" w:tplc="080A0005" w:tentative="1">
+      <w:start w:val="1"/>
+      <w:numFmt w:val="bullet"/>
+      <w:lvlText w:val=""/>
+      <w:lvlJc w:val="left"/>
+      <w:pPr>
+        <w:ind w:left="4320" w:hanging="360"/>
+      </w:pPr>
+      <w:rPr>
+        <w:rFonts w:ascii="Wingdings" w:hAnsi="Wingdings" w:hint="default"/>
+      </w:rPr>
+    </w:lvl>
+    <w:lvl w:ilvl="6" w:tplc="080A0001" w:tentative="1">
+      <w:start w:val="1"/>
+      <w:numFmt w:val="bullet"/>
+      <w:lvlText w:val=""/>
+      <w:lvlJc w:val="left"/>
+      <w:pPr>
+        <w:ind w:left="5040" w:hanging="360"/>
+      </w:pPr>
+      <w:rPr>
+        <w:rFonts w:ascii="Symbol" w:hAnsi="Symbol" w:hint="default"/>
+      </w:rPr>
+    </w:lvl>
+    <w:lvl w:ilvl="7" w:tplc="080A0003" w:tentative="1">
+      <w:start w:val="1"/>
+      <w:numFmt w:val="bullet"/>
+      <w:lvlText w:val="o"/>
+      <w:lvlJc w:val="left"/>
+      <w:pPr>
+        <w:ind w:left="5760" w:hanging="360"/>
+      </w:pPr>
+      <w:rPr>
+        <w:rFonts w:ascii="Courier New" w:hAnsi="Courier New" w:cs="Courier New" w:hint="default"/>
+      </w:rPr>
+    </w:lvl>
+    <w:lvl w:ilvl="8" w:tplc="080A0005" w:tentative="1">
+      <w:start w:val="1"/>
+      <w:numFmt w:val="bullet"/>
+      <w:lvlText w:val=""/>
+      <w:lvlJc w:val="left"/>
+      <w:pPr>
+        <w:ind w:left="6480" w:hanging="360"/>
+      </w:pPr>
+      <w:rPr>
+        <w:rFonts w:ascii="Wingdings" w:hAnsi="Wingdings" w:hint="default"/>
+      </w:rPr>
+    </w:lvl>
+  </w:abstractNum>
+  <w:abstractNum w:abstractNumId="2" w15:restartNumberingAfterBreak="0">
+    <w:nsid w:val="25450D1C"/>
+    <w:multiLevelType w:val="hybridMultilevel"/>
+    <w:tmpl w:val="4E765D0A"/>
+    <w:lvl w:ilvl="0" w:tplc="080A0001">
+      <w:start w:val="1"/>
+      <w:numFmt w:val="bullet"/>
+      <w:lvlText w:val=""/>
+      <w:lvlJc w:val="left"/>
+      <w:pPr>
+        <w:ind w:left="720" w:hanging="360"/>
+      </w:pPr>
+      <w:rPr>
+        <w:rFonts w:ascii="Symbol" w:hAnsi="Symbol" w:hint="default"/>
+      </w:rPr>
+    </w:lvl>
+    <w:lvl w:ilvl="1" w:tplc="080A0003" w:tentative="1">
+      <w:start w:val="1"/>
+      <w:numFmt w:val="bullet"/>
+      <w:lvlText w:val="o"/>
+      <w:lvlJc w:val="left"/>
+      <w:pPr>
+        <w:ind w:left="1440" w:hanging="360"/>
+      </w:pPr>
+      <w:rPr>
+        <w:rFonts w:ascii="Courier New" w:hAnsi="Courier New" w:cs="Courier New" w:hint="default"/>
+      </w:rPr>
+    </w:lvl>
+    <w:lvl w:ilvl="2" w:tplc="080A0005" w:tentative="1">
+      <w:start w:val="1"/>
+      <w:numFmt w:val="bullet"/>
+      <w:lvlText w:val=""/>
+      <w:lvlJc w:val="left"/>
+      <w:pPr>
+        <w:ind w:left="2160" w:hanging="360"/>
+      </w:pPr>
+      <w:rPr>
+        <w:rFonts w:ascii="Wingdings" w:hAnsi="Wingdings" w:hint="default"/>
+      </w:rPr>
+    </w:lvl>
+    <w:lvl w:ilvl="3" w:tplc="080A0001" w:tentative="1">
+      <w:start w:val="1"/>
+      <w:numFmt w:val="bullet"/>
+      <w:lvlText w:val=""/>
+      <w:lvlJc w:val="left"/>
+      <w:pPr>
+        <w:ind w:left="2880" w:hanging="360"/>
+      </w:pPr>
+      <w:rPr>
+        <w:rFonts w:ascii="Symbol" w:hAnsi="Symbol" w:hint="default"/>
+      </w:rPr>
+    </w:lvl>
+    <w:lvl w:ilvl="4" w:tplc="080A0003" w:tentative="1">
+      <w:start w:val="1"/>
+      <w:numFmt w:val="bullet"/>
+      <w:lvlText w:val="o"/>
+      <w:lvlJc w:val="left"/>
+      <w:pPr>
+        <w:ind w:left="3600" w:hanging="360"/>
+      </w:pPr>
+      <w:rPr>
+        <w:rFonts w:ascii="Courier New" w:hAnsi="Courier New" w:cs="Courier New" w:hint="default"/>
+      </w:rPr>
+    </w:lvl>
+    <w:lvl w:ilvl="5" w:tplc="080A0005" w:tentative="1">
+      <w:start w:val="1"/>
+      <w:numFmt w:val="bullet"/>
+      <w:lvlText w:val=""/>
+      <w:lvlJc w:val="left"/>
+      <w:pPr>
+        <w:ind w:left="4320" w:hanging="360"/>
+      </w:pPr>
+      <w:rPr>
+        <w:rFonts w:ascii="Wingdings" w:hAnsi="Wingdings" w:hint="default"/>
+      </w:rPr>
+    </w:lvl>
+    <w:lvl w:ilvl="6" w:tplc="080A0001" w:tentative="1">
+      <w:start w:val="1"/>
+      <w:numFmt w:val="bullet"/>
+      <w:lvlText w:val=""/>
+      <w:lvlJc w:val="left"/>
+      <w:pPr>
+        <w:ind w:left="5040" w:hanging="360"/>
+      </w:pPr>
+      <w:rPr>
+        <w:rFonts w:ascii="Symbol" w:hAnsi="Symbol" w:hint="default"/>
+      </w:rPr>
+    </w:lvl>
+    <w:lvl w:ilvl="7" w:tplc="080A0003" w:tentative="1">
+      <w:start w:val="1"/>
+      <w:numFmt w:val="bullet"/>
+      <w:lvlText w:val="o"/>
+      <w:lvlJc w:val="left"/>
+      <w:pPr>
+        <w:ind w:left="5760" w:hanging="360"/>
+      </w:pPr>
+      <w:rPr>
+        <w:rFonts w:ascii="Courier New" w:hAnsi="Courier New" w:cs="Courier New" w:hint="default"/>
+      </w:rPr>
+    </w:lvl>
+    <w:lvl w:ilvl="8" w:tplc="080A0005" w:tentative="1">
+      <w:start w:val="1"/>
+      <w:numFmt w:val="bullet"/>
+      <w:lvlText w:val=""/>
+      <w:lvlJc w:val="left"/>
+      <w:pPr>
+        <w:ind w:left="6480" w:hanging="360"/>
+      </w:pPr>
+      <w:rPr>
+        <w:rFonts w:ascii="Wingdings" w:hAnsi="Wingdings" w:hint="default"/>
+      </w:rPr>
+    </w:lvl>
+  </w:abstractNum>
+  <w:abstractNum w:abstractNumId="3" w15:restartNumberingAfterBreak="0">
     <w:nsid w:val="352E6C90"/>
     <w:multiLevelType w:val="hybridMultilevel"/>
     <w:tmpl w:val="36023E48"/>
@@ -6671,7 +7297,7 @@
       </w:rPr>
     </w:lvl>
   </w:abstractNum>
-  <w:abstractNum w:abstractNumId="2" w15:restartNumberingAfterBreak="0">
+  <w:abstractNum w:abstractNumId="4" w15:restartNumberingAfterBreak="0">
     <w:nsid w:val="3A2150C1"/>
     <w:multiLevelType w:val="hybridMultilevel"/>
     <w:tmpl w:val="7E003F12"/>
@@ -6784,7 +7410,7 @@
       </w:rPr>
     </w:lvl>
   </w:abstractNum>
-  <w:abstractNum w:abstractNumId="3" w15:restartNumberingAfterBreak="0">
+  <w:abstractNum w:abstractNumId="5" w15:restartNumberingAfterBreak="0">
     <w:nsid w:val="3B06130B"/>
     <w:multiLevelType w:val="hybridMultilevel"/>
     <w:tmpl w:val="DAD23E24"/>
@@ -6896,7 +7522,120 @@
       </w:rPr>
     </w:lvl>
   </w:abstractNum>
-  <w:abstractNum w:abstractNumId="4" w15:restartNumberingAfterBreak="0">
+  <w:abstractNum w:abstractNumId="6" w15:restartNumberingAfterBreak="0">
+    <w:nsid w:val="498C32BD"/>
+    <w:multiLevelType w:val="hybridMultilevel"/>
+    <w:tmpl w:val="42A0565E"/>
+    <w:lvl w:ilvl="0" w:tplc="080A0001">
+      <w:start w:val="1"/>
+      <w:numFmt w:val="bullet"/>
+      <w:lvlText w:val=""/>
+      <w:lvlJc w:val="left"/>
+      <w:pPr>
+        <w:ind w:left="720" w:hanging="360"/>
+      </w:pPr>
+      <w:rPr>
+        <w:rFonts w:ascii="Symbol" w:hAnsi="Symbol" w:hint="default"/>
+      </w:rPr>
+    </w:lvl>
+    <w:lvl w:ilvl="1" w:tplc="080A0003" w:tentative="1">
+      <w:start w:val="1"/>
+      <w:numFmt w:val="bullet"/>
+      <w:lvlText w:val="o"/>
+      <w:lvlJc w:val="left"/>
+      <w:pPr>
+        <w:ind w:left="1440" w:hanging="360"/>
+      </w:pPr>
+      <w:rPr>
+        <w:rFonts w:ascii="Courier New" w:hAnsi="Courier New" w:cs="Courier New" w:hint="default"/>
+      </w:rPr>
+    </w:lvl>
+    <w:lvl w:ilvl="2" w:tplc="080A0005" w:tentative="1">
+      <w:start w:val="1"/>
+      <w:numFmt w:val="bullet"/>
+      <w:lvlText w:val=""/>
+      <w:lvlJc w:val="left"/>
+      <w:pPr>
+        <w:ind w:left="2160" w:hanging="360"/>
+      </w:pPr>
+      <w:rPr>
+        <w:rFonts w:ascii="Wingdings" w:hAnsi="Wingdings" w:hint="default"/>
+      </w:rPr>
+    </w:lvl>
+    <w:lvl w:ilvl="3" w:tplc="080A0001" w:tentative="1">
+      <w:start w:val="1"/>
+      <w:numFmt w:val="bullet"/>
+      <w:lvlText w:val=""/>
+      <w:lvlJc w:val="left"/>
+      <w:pPr>
+        <w:ind w:left="2880" w:hanging="360"/>
+      </w:pPr>
+      <w:rPr>
+        <w:rFonts w:ascii="Symbol" w:hAnsi="Symbol" w:hint="default"/>
+      </w:rPr>
+    </w:lvl>
+    <w:lvl w:ilvl="4" w:tplc="080A0003" w:tentative="1">
+      <w:start w:val="1"/>
+      <w:numFmt w:val="bullet"/>
+      <w:lvlText w:val="o"/>
+      <w:lvlJc w:val="left"/>
+      <w:pPr>
+        <w:ind w:left="3600" w:hanging="360"/>
+      </w:pPr>
+      <w:rPr>
+        <w:rFonts w:ascii="Courier New" w:hAnsi="Courier New" w:cs="Courier New" w:hint="default"/>
+      </w:rPr>
+    </w:lvl>
+    <w:lvl w:ilvl="5" w:tplc="080A0005" w:tentative="1">
+      <w:start w:val="1"/>
+      <w:numFmt w:val="bullet"/>
+      <w:lvlText w:val=""/>
+      <w:lvlJc w:val="left"/>
+      <w:pPr>
+        <w:ind w:left="4320" w:hanging="360"/>
+      </w:pPr>
+      <w:rPr>
+        <w:rFonts w:ascii="Wingdings" w:hAnsi="Wingdings" w:hint="default"/>
+      </w:rPr>
+    </w:lvl>
+    <w:lvl w:ilvl="6" w:tplc="080A0001" w:tentative="1">
+      <w:start w:val="1"/>
+      <w:numFmt w:val="bullet"/>
+      <w:lvlText w:val=""/>
+      <w:lvlJc w:val="left"/>
+      <w:pPr>
+        <w:ind w:left="5040" w:hanging="360"/>
+      </w:pPr>
+      <w:rPr>
+        <w:rFonts w:ascii="Symbol" w:hAnsi="Symbol" w:hint="default"/>
+      </w:rPr>
+    </w:lvl>
+    <w:lvl w:ilvl="7" w:tplc="080A0003" w:tentative="1">
+      <w:start w:val="1"/>
+      <w:numFmt w:val="bullet"/>
+      <w:lvlText w:val="o"/>
+      <w:lvlJc w:val="left"/>
+      <w:pPr>
+        <w:ind w:left="5760" w:hanging="360"/>
+      </w:pPr>
+      <w:rPr>
+        <w:rFonts w:ascii="Courier New" w:hAnsi="Courier New" w:cs="Courier New" w:hint="default"/>
+      </w:rPr>
+    </w:lvl>
+    <w:lvl w:ilvl="8" w:tplc="080A0005" w:tentative="1">
+      <w:start w:val="1"/>
+      <w:numFmt w:val="bullet"/>
+      <w:lvlText w:val=""/>
+      <w:lvlJc w:val="left"/>
+      <w:pPr>
+        <w:ind w:left="6480" w:hanging="360"/>
+      </w:pPr>
+      <w:rPr>
+        <w:rFonts w:ascii="Wingdings" w:hAnsi="Wingdings" w:hint="default"/>
+      </w:rPr>
+    </w:lvl>
+  </w:abstractNum>
+  <w:abstractNum w:abstractNumId="7" w15:restartNumberingAfterBreak="0">
     <w:nsid w:val="527512B5"/>
     <w:multiLevelType w:val="hybridMultilevel"/>
     <w:tmpl w:val="688E8C40"/>
@@ -7009,7 +7748,7 @@
       </w:rPr>
     </w:lvl>
   </w:abstractNum>
-  <w:abstractNum w:abstractNumId="5" w15:restartNumberingAfterBreak="0">
+  <w:abstractNum w:abstractNumId="8" w15:restartNumberingAfterBreak="0">
     <w:nsid w:val="616C2723"/>
     <w:multiLevelType w:val="hybridMultilevel"/>
     <w:tmpl w:val="9CA4CC1E"/>
@@ -7122,7 +7861,7 @@
       </w:rPr>
     </w:lvl>
   </w:abstractNum>
-  <w:abstractNum w:abstractNumId="6" w15:restartNumberingAfterBreak="0">
+  <w:abstractNum w:abstractNumId="9" w15:restartNumberingAfterBreak="0">
     <w:nsid w:val="649B562A"/>
     <w:multiLevelType w:val="hybridMultilevel"/>
     <w:tmpl w:val="821E1650"/>
@@ -7235,7 +7974,7 @@
       </w:rPr>
     </w:lvl>
   </w:abstractNum>
-  <w:abstractNum w:abstractNumId="7" w15:restartNumberingAfterBreak="0">
+  <w:abstractNum w:abstractNumId="10" w15:restartNumberingAfterBreak="0">
     <w:nsid w:val="6D854F41"/>
     <w:multiLevelType w:val="hybridMultilevel"/>
     <w:tmpl w:val="26F02234"/>
@@ -7321,7 +8060,120 @@
       </w:pPr>
     </w:lvl>
   </w:abstractNum>
-  <w:abstractNum w:abstractNumId="8" w15:restartNumberingAfterBreak="0">
+  <w:abstractNum w:abstractNumId="11" w15:restartNumberingAfterBreak="0">
+    <w:nsid w:val="751B619C"/>
+    <w:multiLevelType w:val="hybridMultilevel"/>
+    <w:tmpl w:val="E4C261F4"/>
+    <w:lvl w:ilvl="0" w:tplc="080A0001">
+      <w:start w:val="1"/>
+      <w:numFmt w:val="bullet"/>
+      <w:lvlText w:val=""/>
+      <w:lvlJc w:val="left"/>
+      <w:pPr>
+        <w:ind w:left="720" w:hanging="360"/>
+      </w:pPr>
+      <w:rPr>
+        <w:rFonts w:ascii="Symbol" w:hAnsi="Symbol" w:hint="default"/>
+      </w:rPr>
+    </w:lvl>
+    <w:lvl w:ilvl="1" w:tplc="080A0003" w:tentative="1">
+      <w:start w:val="1"/>
+      <w:numFmt w:val="bullet"/>
+      <w:lvlText w:val="o"/>
+      <w:lvlJc w:val="left"/>
+      <w:pPr>
+        <w:ind w:left="1440" w:hanging="360"/>
+      </w:pPr>
+      <w:rPr>
+        <w:rFonts w:ascii="Courier New" w:hAnsi="Courier New" w:cs="Courier New" w:hint="default"/>
+      </w:rPr>
+    </w:lvl>
+    <w:lvl w:ilvl="2" w:tplc="080A0005" w:tentative="1">
+      <w:start w:val="1"/>
+      <w:numFmt w:val="bullet"/>
+      <w:lvlText w:val=""/>
+      <w:lvlJc w:val="left"/>
+      <w:pPr>
+        <w:ind w:left="2160" w:hanging="360"/>
+      </w:pPr>
+      <w:rPr>
+        <w:rFonts w:ascii="Wingdings" w:hAnsi="Wingdings" w:hint="default"/>
+      </w:rPr>
+    </w:lvl>
+    <w:lvl w:ilvl="3" w:tplc="080A0001" w:tentative="1">
+      <w:start w:val="1"/>
+      <w:numFmt w:val="bullet"/>
+      <w:lvlText w:val=""/>
+      <w:lvlJc w:val="left"/>
+      <w:pPr>
+        <w:ind w:left="2880" w:hanging="360"/>
+      </w:pPr>
+      <w:rPr>
+        <w:rFonts w:ascii="Symbol" w:hAnsi="Symbol" w:hint="default"/>
+      </w:rPr>
+    </w:lvl>
+    <w:lvl w:ilvl="4" w:tplc="080A0003" w:tentative="1">
+      <w:start w:val="1"/>
+      <w:numFmt w:val="bullet"/>
+      <w:lvlText w:val="o"/>
+      <w:lvlJc w:val="left"/>
+      <w:pPr>
+        <w:ind w:left="3600" w:hanging="360"/>
+      </w:pPr>
+      <w:rPr>
+        <w:rFonts w:ascii="Courier New" w:hAnsi="Courier New" w:cs="Courier New" w:hint="default"/>
+      </w:rPr>
+    </w:lvl>
+    <w:lvl w:ilvl="5" w:tplc="080A0005" w:tentative="1">
+      <w:start w:val="1"/>
+      <w:numFmt w:val="bullet"/>
+      <w:lvlText w:val=""/>
+      <w:lvlJc w:val="left"/>
+      <w:pPr>
+        <w:ind w:left="4320" w:hanging="360"/>
+      </w:pPr>
+      <w:rPr>
+        <w:rFonts w:ascii="Wingdings" w:hAnsi="Wingdings" w:hint="default"/>
+      </w:rPr>
+    </w:lvl>
+    <w:lvl w:ilvl="6" w:tplc="080A0001" w:tentative="1">
+      <w:start w:val="1"/>
+      <w:numFmt w:val="bullet"/>
+      <w:lvlText w:val=""/>
+      <w:lvlJc w:val="left"/>
+      <w:pPr>
+        <w:ind w:left="5040" w:hanging="360"/>
+      </w:pPr>
+      <w:rPr>
+        <w:rFonts w:ascii="Symbol" w:hAnsi="Symbol" w:hint="default"/>
+      </w:rPr>
+    </w:lvl>
+    <w:lvl w:ilvl="7" w:tplc="080A0003" w:tentative="1">
+      <w:start w:val="1"/>
+      <w:numFmt w:val="bullet"/>
+      <w:lvlText w:val="o"/>
+      <w:lvlJc w:val="left"/>
+      <w:pPr>
+        <w:ind w:left="5760" w:hanging="360"/>
+      </w:pPr>
+      <w:rPr>
+        <w:rFonts w:ascii="Courier New" w:hAnsi="Courier New" w:cs="Courier New" w:hint="default"/>
+      </w:rPr>
+    </w:lvl>
+    <w:lvl w:ilvl="8" w:tplc="080A0005" w:tentative="1">
+      <w:start w:val="1"/>
+      <w:numFmt w:val="bullet"/>
+      <w:lvlText w:val=""/>
+      <w:lvlJc w:val="left"/>
+      <w:pPr>
+        <w:ind w:left="6480" w:hanging="360"/>
+      </w:pPr>
+      <w:rPr>
+        <w:rFonts w:ascii="Wingdings" w:hAnsi="Wingdings" w:hint="default"/>
+      </w:rPr>
+    </w:lvl>
+  </w:abstractNum>
+  <w:abstractNum w:abstractNumId="12" w15:restartNumberingAfterBreak="0">
     <w:nsid w:val="78616F42"/>
     <w:multiLevelType w:val="hybridMultilevel"/>
     <w:tmpl w:val="26F02234"/>
@@ -7407,7 +8259,7 @@
       </w:pPr>
     </w:lvl>
   </w:abstractNum>
-  <w:abstractNum w:abstractNumId="9" w15:restartNumberingAfterBreak="0">
+  <w:abstractNum w:abstractNumId="13" w15:restartNumberingAfterBreak="0">
     <w:nsid w:val="7E100C0A"/>
     <w:multiLevelType w:val="hybridMultilevel"/>
     <w:tmpl w:val="3D5C3E9C"/>
@@ -7520,7 +8372,7 @@
       </w:rPr>
     </w:lvl>
   </w:abstractNum>
-  <w:abstractNum w:abstractNumId="10" w15:restartNumberingAfterBreak="0">
+  <w:abstractNum w:abstractNumId="14" w15:restartNumberingAfterBreak="0">
     <w:nsid w:val="7F0F25D4"/>
     <w:multiLevelType w:val="hybridMultilevel"/>
     <w:tmpl w:val="26F02234"/>
@@ -7607,37 +8459,49 @@
     </w:lvl>
   </w:abstractNum>
   <w:num w:numId="1">
-    <w:abstractNumId w:val="8"/>
+    <w:abstractNumId w:val="12"/>
   </w:num>
   <w:num w:numId="2">
     <w:abstractNumId w:val="0"/>
   </w:num>
   <w:num w:numId="3">
+    <w:abstractNumId w:val="7"/>
+  </w:num>
+  <w:num w:numId="4">
+    <w:abstractNumId w:val="13"/>
+  </w:num>
+  <w:num w:numId="5">
+    <w:abstractNumId w:val="8"/>
+  </w:num>
+  <w:num w:numId="6">
+    <w:abstractNumId w:val="14"/>
+  </w:num>
+  <w:num w:numId="7">
+    <w:abstractNumId w:val="10"/>
+  </w:num>
+  <w:num w:numId="8">
+    <w:abstractNumId w:val="9"/>
+  </w:num>
+  <w:num w:numId="9">
+    <w:abstractNumId w:val="3"/>
+  </w:num>
+  <w:num w:numId="10">
     <w:abstractNumId w:val="4"/>
   </w:num>
-  <w:num w:numId="4">
-    <w:abstractNumId w:val="9"/>
-  </w:num>
-  <w:num w:numId="5">
+  <w:num w:numId="11">
     <w:abstractNumId w:val="5"/>
   </w:num>
-  <w:num w:numId="6">
-    <w:abstractNumId w:val="10"/>
-  </w:num>
-  <w:num w:numId="7">
-    <w:abstractNumId w:val="7"/>
-  </w:num>
-  <w:num w:numId="8">
-    <w:abstractNumId w:val="6"/>
-  </w:num>
-  <w:num w:numId="9">
+  <w:num w:numId="12">
     <w:abstractNumId w:val="1"/>
   </w:num>
-  <w:num w:numId="10">
+  <w:num w:numId="13">
+    <w:abstractNumId w:val="11"/>
+  </w:num>
+  <w:num w:numId="14">
     <w:abstractNumId w:val="2"/>
   </w:num>
-  <w:num w:numId="11">
-    <w:abstractNumId w:val="3"/>
+  <w:num w:numId="15">
+    <w:abstractNumId w:val="6"/>
   </w:num>
 </w:numbering>
 </file>

</xml_diff>